<commit_message>
se modifican otros documentos
</commit_message>
<xml_diff>
--- a/src/site/resources/Notebook/08-Notas de trabajo y documentos/01-Administración de la Configuración.docx
+++ b/src/site/resources/Notebook/08-Notas de trabajo y documentos/01-Administración de la Configuración.docx
@@ -67,8 +67,6 @@
         </w:rPr>
         <w:t>2</w:t>
       </w:r>
-      <w:bookmarkStart w:id="0" w:name="_GoBack"/>
-      <w:bookmarkEnd w:id="0"/>
       <w:r>
         <w:rPr>
           <w:rFonts w:ascii="Arial" w:hAnsi="Arial" w:cs="Arial"/>
@@ -427,7 +425,7 @@
     </w:p>
     <w:p>
       <w:pPr>
-        <w:pStyle w:val="Ttulo1"/>
+        <w:pStyle w:val="Heading1"/>
         <w:rPr>
           <w:b/>
         </w:rPr>
@@ -443,7 +441,7 @@
     <w:p/>
     <w:p>
       <w:pPr>
-        <w:pStyle w:val="Prrafodelista"/>
+        <w:pStyle w:val="ListParagraph"/>
         <w:numPr>
           <w:ilvl w:val="0"/>
           <w:numId w:val="1"/>
@@ -453,24 +451,42 @@
       <w:r>
         <w:t xml:space="preserve">El repositorio central estará ubicado en GitHub, en la siguiente URL: </w:t>
       </w:r>
-      <w:hyperlink r:id="rId5" w:history="1">
-        <w:r>
-          <w:rPr>
-            <w:rStyle w:val="Hipervnculo"/>
-          </w:rPr>
-          <w:t>https://github.com/ecosstatusquo/iteracion1.git</w:t>
-        </w:r>
-      </w:hyperlink>
-    </w:p>
-    <w:p>
-      <w:pPr>
-        <w:pStyle w:val="Prrafodelista"/>
-        <w:spacing w:line="240" w:lineRule="auto"/>
-      </w:pPr>
-    </w:p>
-    <w:p>
-      <w:pPr>
-        <w:pStyle w:val="Prrafodelista"/>
+      <w:bookmarkStart w:id="0" w:name="_GoBack"/>
+      <w:bookmarkEnd w:id="0"/>
+      <w:r>
+        <w:fldChar w:fldCharType="begin"/>
+      </w:r>
+      <w:r>
+        <w:instrText xml:space="preserve"> HYPERLINK "</w:instrText>
+      </w:r>
+      <w:r>
+        <w:instrText>https://github.com/ecosstatusquo/iteracion2.git</w:instrText>
+      </w:r>
+      <w:r>
+        <w:instrText xml:space="preserve">" </w:instrText>
+      </w:r>
+      <w:r>
+        <w:fldChar w:fldCharType="separate"/>
+      </w:r>
+      <w:r>
+        <w:rPr>
+          <w:rStyle w:val="Hyperlink"/>
+        </w:rPr>
+        <w:t>https://github.com/ecosstatusquo/iteracion2.git</w:t>
+      </w:r>
+      <w:r>
+        <w:fldChar w:fldCharType="end"/>
+      </w:r>
+    </w:p>
+    <w:p>
+      <w:pPr>
+        <w:pStyle w:val="ListParagraph"/>
+        <w:spacing w:line="240" w:lineRule="auto"/>
+      </w:pPr>
+    </w:p>
+    <w:p>
+      <w:pPr>
+        <w:pStyle w:val="ListParagraph"/>
         <w:numPr>
           <w:ilvl w:val="0"/>
           <w:numId w:val="1"/>
@@ -483,13 +499,13 @@
     </w:p>
     <w:p>
       <w:pPr>
-        <w:pStyle w:val="Prrafodelista"/>
-        <w:spacing w:line="240" w:lineRule="auto"/>
-      </w:pPr>
-    </w:p>
-    <w:p>
-      <w:pPr>
-        <w:pStyle w:val="Prrafodelista"/>
+        <w:pStyle w:val="ListParagraph"/>
+        <w:spacing w:line="240" w:lineRule="auto"/>
+      </w:pPr>
+    </w:p>
+    <w:p>
+      <w:pPr>
+        <w:pStyle w:val="ListParagraph"/>
         <w:numPr>
           <w:ilvl w:val="0"/>
           <w:numId w:val="1"/>
@@ -502,18 +518,18 @@
     </w:p>
     <w:p>
       <w:pPr>
-        <w:pStyle w:val="Prrafodelista"/>
-      </w:pPr>
-    </w:p>
-    <w:p>
-      <w:pPr>
-        <w:pStyle w:val="Prrafodelista"/>
-        <w:spacing w:line="240" w:lineRule="auto"/>
-      </w:pPr>
-    </w:p>
-    <w:p>
-      <w:pPr>
-        <w:pStyle w:val="Prrafodelista"/>
+        <w:pStyle w:val="ListParagraph"/>
+      </w:pPr>
+    </w:p>
+    <w:p>
+      <w:pPr>
+        <w:pStyle w:val="ListParagraph"/>
+        <w:spacing w:line="240" w:lineRule="auto"/>
+      </w:pPr>
+    </w:p>
+    <w:p>
+      <w:pPr>
+        <w:pStyle w:val="ListParagraph"/>
         <w:numPr>
           <w:ilvl w:val="0"/>
           <w:numId w:val="1"/>
@@ -526,13 +542,13 @@
     </w:p>
     <w:p>
       <w:pPr>
-        <w:pStyle w:val="Prrafodelista"/>
-        <w:spacing w:line="240" w:lineRule="auto"/>
-      </w:pPr>
-    </w:p>
-    <w:p>
-      <w:pPr>
-        <w:pStyle w:val="Prrafodelista"/>
+        <w:pStyle w:val="ListParagraph"/>
+        <w:spacing w:line="240" w:lineRule="auto"/>
+      </w:pPr>
+    </w:p>
+    <w:p>
+      <w:pPr>
+        <w:pStyle w:val="ListParagraph"/>
         <w:numPr>
           <w:ilvl w:val="0"/>
           <w:numId w:val="1"/>
@@ -641,7 +657,7 @@
     </w:p>
     <w:p>
       <w:pPr>
-        <w:pStyle w:val="Prrafodelista"/>
+        <w:pStyle w:val="ListParagraph"/>
         <w:numPr>
           <w:ilvl w:val="0"/>
           <w:numId w:val="1"/>
@@ -654,13 +670,13 @@
     </w:p>
     <w:p>
       <w:pPr>
-        <w:pStyle w:val="Prrafodelista"/>
-        <w:spacing w:line="240" w:lineRule="auto"/>
-      </w:pPr>
-    </w:p>
-    <w:p>
-      <w:pPr>
-        <w:pStyle w:val="Prrafodelista"/>
+        <w:pStyle w:val="ListParagraph"/>
+        <w:spacing w:line="240" w:lineRule="auto"/>
+      </w:pPr>
+    </w:p>
+    <w:p>
+      <w:pPr>
+        <w:pStyle w:val="ListParagraph"/>
         <w:numPr>
           <w:ilvl w:val="0"/>
           <w:numId w:val="1"/>
@@ -1313,11 +1329,11 @@
     <w:name w:val="Normal"/>
     <w:qFormat/>
   </w:style>
-  <w:style w:type="paragraph" w:styleId="Ttulo1">
+  <w:style w:type="paragraph" w:styleId="Heading1">
     <w:name w:val="heading 1"/>
     <w:basedOn w:val="Normal"/>
     <w:next w:val="Normal"/>
-    <w:link w:val="Ttulo1Car"/>
+    <w:link w:val="Heading1Char"/>
     <w:uiPriority w:val="9"/>
     <w:qFormat/>
     <w:rsid w:val="00DE7C1B"/>
@@ -1334,13 +1350,13 @@
       <w:szCs w:val="32"/>
     </w:rPr>
   </w:style>
-  <w:style w:type="character" w:default="1" w:styleId="Fuentedeprrafopredeter">
+  <w:style w:type="character" w:default="1" w:styleId="DefaultParagraphFont">
     <w:name w:val="Default Paragraph Font"/>
     <w:uiPriority w:val="1"/>
     <w:semiHidden/>
     <w:unhideWhenUsed/>
   </w:style>
-  <w:style w:type="table" w:default="1" w:styleId="Tablanormal">
+  <w:style w:type="table" w:default="1" w:styleId="TableNormal">
     <w:name w:val="Normal Table"/>
     <w:uiPriority w:val="99"/>
     <w:semiHidden/>
@@ -1355,16 +1371,16 @@
       </w:tblCellMar>
     </w:tblPr>
   </w:style>
-  <w:style w:type="numbering" w:default="1" w:styleId="Sinlista">
+  <w:style w:type="numbering" w:default="1" w:styleId="NoList">
     <w:name w:val="No List"/>
     <w:uiPriority w:val="99"/>
     <w:semiHidden/>
     <w:unhideWhenUsed/>
   </w:style>
-  <w:style w:type="character" w:customStyle="1" w:styleId="Ttulo1Car">
-    <w:name w:val="Título 1 Car"/>
-    <w:basedOn w:val="Fuentedeprrafopredeter"/>
-    <w:link w:val="Ttulo1"/>
+  <w:style w:type="character" w:customStyle="1" w:styleId="Heading1Char">
+    <w:name w:val="Heading 1 Char"/>
+    <w:basedOn w:val="DefaultParagraphFont"/>
+    <w:link w:val="Heading1"/>
     <w:uiPriority w:val="9"/>
     <w:rsid w:val="00DE7C1B"/>
     <w:rPr>
@@ -1374,9 +1390,9 @@
       <w:szCs w:val="32"/>
     </w:rPr>
   </w:style>
-  <w:style w:type="character" w:styleId="Hipervnculo">
+  <w:style w:type="character" w:styleId="Hyperlink">
     <w:name w:val="Hyperlink"/>
-    <w:basedOn w:val="Fuentedeprrafopredeter"/>
+    <w:basedOn w:val="DefaultParagraphFont"/>
     <w:uiPriority w:val="99"/>
     <w:unhideWhenUsed/>
     <w:rsid w:val="00DE7C1B"/>
@@ -1385,7 +1401,7 @@
       <w:u w:val="single"/>
     </w:rPr>
   </w:style>
-  <w:style w:type="paragraph" w:styleId="Prrafodelista">
+  <w:style w:type="paragraph" w:styleId="ListParagraph">
     <w:name w:val="List Paragraph"/>
     <w:basedOn w:val="Normal"/>
     <w:uiPriority w:val="34"/>

</xml_diff>